<commit_message>
sửa lỗi search phần user
</commit_message>
<xml_diff>
--- a/Báo cáo.docx
+++ b/Báo cáo.docx
@@ -5210,6 +5210,10 @@
     <w:p>
       <w:pPr>
         <w:pStyle w:val="ListParagraph"/>
+        <w:numPr>
+          <w:ilvl w:val="0"/>
+          <w:numId w:val="27"/>
+        </w:numPr>
         <w:spacing w:line="360" w:lineRule="auto"/>
         <w:rPr>
           <w:rFonts w:asciiTheme="majorHAnsi" w:hAnsiTheme="majorHAnsi" w:cstheme="majorHAnsi"/>
@@ -5227,14 +5231,16 @@
         </w:rPr>
         <w:t>Hiển thị thông tin cơ bản của các đơn hàng</w:t>
       </w:r>
-      <w:r>
-        <w:rPr>
-          <w:rFonts w:asciiTheme="majorHAnsi" w:hAnsiTheme="majorHAnsi" w:cstheme="majorHAnsi"/>
-          <w:sz w:val="28"/>
-          <w:szCs w:val="28"/>
-          <w:lang w:val="en-US"/>
-        </w:rPr>
-        <w:t xml:space="preserve"> chưa thanh toán, nếu đơn hàng nào được thanh toán thì sẽ tự động chuyển sang danh mục thanh toán</w:t>
+      <w:bookmarkStart w:id="14" w:name="_GoBack"/>
+      <w:bookmarkEnd w:id="14"/>
+      <w:r>
+        <w:rPr>
+          <w:rFonts w:asciiTheme="majorHAnsi" w:hAnsiTheme="majorHAnsi" w:cstheme="majorHAnsi"/>
+          <w:sz w:val="28"/>
+          <w:szCs w:val="28"/>
+          <w:lang w:val="en-US"/>
+        </w:rPr>
+        <w:t>, nếu đơn hàng nào được thanh toán thì sẽ tự động chuyển sang danh mục thanh toán</w:t>
       </w:r>
     </w:p>
     <w:p>
@@ -5257,7 +5263,7 @@
           <w:lang w:eastAsia="vi-VN"/>
         </w:rPr>
         <w:drawing>
-          <wp:inline distT="0" distB="0" distL="0" distR="0" wp14:anchorId="2AACF75D" wp14:editId="489A84EC">
+          <wp:inline distT="0" distB="0" distL="0" distR="0" wp14:anchorId="5BE48C91" wp14:editId="69F16B1E">
             <wp:extent cx="5582920" cy="2040255"/>
             <wp:effectExtent l="0" t="0" r="0" b="0"/>
             <wp:docPr id="5" name="Picture 5"/>
@@ -5309,6 +5315,10 @@
     <w:p>
       <w:pPr>
         <w:pStyle w:val="ListParagraph"/>
+        <w:numPr>
+          <w:ilvl w:val="0"/>
+          <w:numId w:val="27"/>
+        </w:numPr>
         <w:spacing w:line="360" w:lineRule="auto"/>
         <w:rPr>
           <w:rFonts w:asciiTheme="majorHAnsi" w:hAnsiTheme="majorHAnsi" w:cstheme="majorHAnsi"/>
@@ -5412,7 +5422,7 @@
           <w:lang w:val="en-US"/>
         </w:rPr>
       </w:pPr>
-      <w:bookmarkStart w:id="14" w:name="_Toc481776048"/>
+      <w:bookmarkStart w:id="15" w:name="_Toc481776048"/>
       <w:r>
         <w:rPr>
           <w:rFonts w:asciiTheme="majorHAnsi" w:hAnsiTheme="majorHAnsi" w:cstheme="majorHAnsi"/>
@@ -5422,7 +5432,7 @@
         </w:rPr>
         <w:t>Danh mục người dùng</w:t>
       </w:r>
-      <w:bookmarkEnd w:id="14"/>
+      <w:bookmarkEnd w:id="15"/>
     </w:p>
     <w:p>
       <w:pPr>
@@ -5508,7 +5518,7 @@
           <w:lang w:val="en-US"/>
         </w:rPr>
       </w:pPr>
-      <w:bookmarkStart w:id="15" w:name="_Toc481776049"/>
+      <w:bookmarkStart w:id="16" w:name="_Toc481776049"/>
       <w:r>
         <w:rPr>
           <w:rFonts w:asciiTheme="majorHAnsi" w:hAnsiTheme="majorHAnsi" w:cstheme="majorHAnsi"/>
@@ -5518,7 +5528,7 @@
         </w:rPr>
         <w:t>Chức năng tìm kiếm</w:t>
       </w:r>
-      <w:bookmarkEnd w:id="15"/>
+      <w:bookmarkEnd w:id="16"/>
     </w:p>
     <w:p>
       <w:pPr>
@@ -5807,7 +5817,7 @@
           <w:lang w:val="en-US"/>
         </w:rPr>
       </w:pPr>
-      <w:bookmarkStart w:id="16" w:name="_Toc481776050"/>
+      <w:bookmarkStart w:id="17" w:name="_Toc481776050"/>
       <w:r>
         <w:rPr>
           <w:rFonts w:cstheme="majorHAnsi"/>
@@ -5817,7 +5827,7 @@
         </w:rPr>
         <w:t>II- GIAO DIỆN NGƯỜI DÙNG (USER)</w:t>
       </w:r>
-      <w:bookmarkEnd w:id="16"/>
+      <w:bookmarkEnd w:id="17"/>
     </w:p>
     <w:p>
       <w:pPr>
@@ -5835,7 +5845,7 @@
           <w:lang w:val="en-US"/>
         </w:rPr>
       </w:pPr>
-      <w:bookmarkStart w:id="17" w:name="_Toc481776051"/>
+      <w:bookmarkStart w:id="18" w:name="_Toc481776051"/>
       <w:r>
         <w:rPr>
           <w:rFonts w:asciiTheme="majorHAnsi" w:hAnsiTheme="majorHAnsi" w:cstheme="majorHAnsi"/>
@@ -5845,7 +5855,7 @@
         </w:rPr>
         <w:t>Tổng quan</w:t>
       </w:r>
-      <w:bookmarkEnd w:id="17"/>
+      <w:bookmarkEnd w:id="18"/>
     </w:p>
     <w:p>
       <w:pPr>
@@ -5933,8 +5943,12 @@
     </w:p>
     <w:p>
       <w:pPr>
+        <w:pStyle w:val="ListParagraph"/>
+        <w:numPr>
+          <w:ilvl w:val="0"/>
+          <w:numId w:val="24"/>
+        </w:numPr>
         <w:spacing w:line="360" w:lineRule="auto"/>
-        <w:ind w:firstLine="720"/>
         <w:rPr>
           <w:rFonts w:asciiTheme="majorHAnsi" w:hAnsiTheme="majorHAnsi" w:cstheme="majorHAnsi"/>
           <w:sz w:val="28"/>
@@ -5950,14 +5964,355 @@
           <w:lang w:val="en-US"/>
         </w:rPr>
         <w:lastRenderedPageBreak/>
+        <w:t>Menu sản phẩm được phân thành các mục khác nhau: giày theo hãng, giày theo giới tính, top bán chạy nhất, các sản phẩm mới, hàng được xem nhiều</w:t>
+      </w:r>
+    </w:p>
+    <w:p>
+      <w:pPr>
+        <w:pStyle w:val="ListParagraph"/>
+        <w:numPr>
+          <w:ilvl w:val="0"/>
+          <w:numId w:val="24"/>
+        </w:numPr>
+        <w:spacing w:line="360" w:lineRule="auto"/>
+        <w:rPr>
+          <w:rFonts w:asciiTheme="majorHAnsi" w:hAnsiTheme="majorHAnsi" w:cstheme="majorHAnsi"/>
+          <w:sz w:val="28"/>
+          <w:szCs w:val="28"/>
+          <w:lang w:val="en-US"/>
+        </w:rPr>
+      </w:pPr>
+      <w:r>
+        <w:rPr>
+          <w:rFonts w:asciiTheme="majorHAnsi" w:hAnsiTheme="majorHAnsi" w:cstheme="majorHAnsi"/>
+          <w:sz w:val="28"/>
+          <w:szCs w:val="28"/>
+          <w:lang w:val="en-US"/>
+        </w:rPr>
+        <w:t xml:space="preserve">Chức năng tìm kiếm sản phẩm </w:t>
+      </w:r>
+    </w:p>
+    <w:p>
+      <w:pPr>
+        <w:pStyle w:val="ListParagraph"/>
+        <w:numPr>
+          <w:ilvl w:val="0"/>
+          <w:numId w:val="24"/>
+        </w:numPr>
+        <w:spacing w:line="360" w:lineRule="auto"/>
+        <w:rPr>
+          <w:rFonts w:asciiTheme="majorHAnsi" w:hAnsiTheme="majorHAnsi" w:cstheme="majorHAnsi"/>
+          <w:sz w:val="28"/>
+          <w:szCs w:val="28"/>
+          <w:lang w:val="en-US"/>
+        </w:rPr>
+      </w:pPr>
+      <w:r>
+        <w:rPr>
+          <w:rFonts w:asciiTheme="majorHAnsi" w:hAnsiTheme="majorHAnsi" w:cstheme="majorHAnsi"/>
+          <w:sz w:val="28"/>
+          <w:szCs w:val="28"/>
+          <w:lang w:val="en-US"/>
+        </w:rPr>
         <w:t xml:space="preserve">Khách hàng truy cập vào trang web xem hàng và mua hàng, để mua được hàng khách hàng phải đăng kí tài khoản hoặc đăng nhập </w:t>
       </w:r>
-      <w:bookmarkStart w:id="18" w:name="_GoBack"/>
-      <w:bookmarkEnd w:id="18"/>
+      <w:r>
+        <w:rPr>
+          <w:rFonts w:asciiTheme="majorHAnsi" w:hAnsiTheme="majorHAnsi" w:cstheme="majorHAnsi"/>
+          <w:sz w:val="28"/>
+          <w:szCs w:val="28"/>
+          <w:lang w:val="en-US"/>
+        </w:rPr>
+        <w:t>, sản phẩm sẽ được lưu vào giỏ hàng</w:t>
+      </w:r>
+      <w:r>
+        <w:rPr>
+          <w:rFonts w:asciiTheme="majorHAnsi" w:hAnsiTheme="majorHAnsi" w:cstheme="majorHAnsi"/>
+          <w:sz w:val="28"/>
+          <w:szCs w:val="28"/>
+          <w:lang w:val="en-US"/>
+        </w:rPr>
+        <w:t>, khách hàng sẽ tiến hành đặt hàng.</w:t>
+      </w:r>
+    </w:p>
+    <w:p>
+      <w:pPr>
+        <w:pStyle w:val="ListParagraph"/>
+        <w:numPr>
+          <w:ilvl w:val="0"/>
+          <w:numId w:val="22"/>
+        </w:numPr>
+        <w:spacing w:line="360" w:lineRule="auto"/>
+        <w:rPr>
+          <w:rFonts w:asciiTheme="majorHAnsi" w:hAnsiTheme="majorHAnsi" w:cstheme="majorHAnsi"/>
+          <w:sz w:val="28"/>
+          <w:szCs w:val="28"/>
+          <w:lang w:val="en-US"/>
+        </w:rPr>
+      </w:pPr>
+      <w:r>
+        <w:rPr>
+          <w:rFonts w:asciiTheme="majorHAnsi" w:hAnsiTheme="majorHAnsi" w:cstheme="majorHAnsi"/>
+          <w:sz w:val="28"/>
+          <w:szCs w:val="28"/>
+          <w:lang w:val="en-US"/>
+        </w:rPr>
+        <w:t>Đăng ký thành viên</w:t>
+      </w:r>
+    </w:p>
+    <w:p>
+      <w:pPr>
+        <w:pStyle w:val="ListParagraph"/>
+        <w:numPr>
+          <w:ilvl w:val="1"/>
+          <w:numId w:val="26"/>
+        </w:numPr>
+        <w:spacing w:line="360" w:lineRule="auto"/>
+        <w:rPr>
+          <w:rFonts w:asciiTheme="majorHAnsi" w:hAnsiTheme="majorHAnsi" w:cstheme="majorHAnsi"/>
+          <w:sz w:val="28"/>
+          <w:szCs w:val="28"/>
+          <w:lang w:val="en-US"/>
+        </w:rPr>
+      </w:pPr>
+      <w:r>
+        <w:rPr>
+          <w:rFonts w:asciiTheme="majorHAnsi" w:hAnsiTheme="majorHAnsi" w:cstheme="majorHAnsi"/>
+          <w:sz w:val="28"/>
+          <w:szCs w:val="28"/>
+          <w:lang w:val="en-US"/>
+        </w:rPr>
+        <w:t>Form đăng ký thành viên khá đơn giản, khách hàng chỉ cần nhập username, password, phone, address</w:t>
+      </w:r>
+    </w:p>
+    <w:p>
+      <w:pPr>
+        <w:pStyle w:val="ListParagraph"/>
+        <w:numPr>
+          <w:ilvl w:val="1"/>
+          <w:numId w:val="26"/>
+        </w:numPr>
+        <w:spacing w:line="360" w:lineRule="auto"/>
+        <w:rPr>
+          <w:rFonts w:asciiTheme="majorHAnsi" w:hAnsiTheme="majorHAnsi" w:cstheme="majorHAnsi"/>
+          <w:b/>
+          <w:sz w:val="28"/>
+          <w:szCs w:val="28"/>
+          <w:lang w:val="en-US"/>
+        </w:rPr>
+      </w:pPr>
+      <w:r>
+        <w:rPr>
+          <w:rFonts w:asciiTheme="majorHAnsi" w:hAnsiTheme="majorHAnsi" w:cstheme="majorHAnsi"/>
+          <w:sz w:val="28"/>
+          <w:szCs w:val="28"/>
+          <w:lang w:val="en-US"/>
+        </w:rPr>
+        <w:t xml:space="preserve">Nếu đăng ký thành công thông tin đăng ký của khách hàng sẽ được lưu vào bảng </w:t>
+      </w:r>
+      <w:r>
+        <w:rPr>
+          <w:rFonts w:asciiTheme="majorHAnsi" w:hAnsiTheme="majorHAnsi" w:cstheme="majorHAnsi"/>
+          <w:b/>
+          <w:sz w:val="28"/>
+          <w:szCs w:val="28"/>
+          <w:lang w:val="en-US"/>
+        </w:rPr>
+        <w:t>user</w:t>
+      </w:r>
+    </w:p>
+    <w:p>
+      <w:pPr>
+        <w:spacing w:line="360" w:lineRule="auto"/>
+        <w:jc w:val="center"/>
+        <w:rPr>
+          <w:rFonts w:asciiTheme="majorHAnsi" w:hAnsiTheme="majorHAnsi" w:cstheme="majorHAnsi"/>
+          <w:sz w:val="28"/>
+          <w:szCs w:val="28"/>
+          <w:lang w:val="en-US"/>
+        </w:rPr>
+      </w:pPr>
+      <w:r>
+        <w:rPr>
+          <w:rFonts w:asciiTheme="majorHAnsi" w:hAnsiTheme="majorHAnsi" w:cstheme="majorHAnsi"/>
+          <w:noProof/>
+          <w:sz w:val="28"/>
+          <w:szCs w:val="28"/>
+          <w:lang w:eastAsia="vi-VN"/>
+        </w:rPr>
+        <w:drawing>
+          <wp:inline distT="0" distB="0" distL="0" distR="0" wp14:anchorId="713C2ADA" wp14:editId="2C44E48F">
+            <wp:extent cx="5575935" cy="3896360"/>
+            <wp:effectExtent l="0" t="0" r="5715" b="8890"/>
+            <wp:docPr id="25" name="Picture 25"/>
+            <wp:cNvGraphicFramePr>
+              <a:graphicFrameLocks xmlns:a="http://schemas.openxmlformats.org/drawingml/2006/main" noChangeAspect="1"/>
+            </wp:cNvGraphicFramePr>
+            <a:graphic xmlns:a="http://schemas.openxmlformats.org/drawingml/2006/main">
+              <a:graphicData uri="http://schemas.openxmlformats.org/drawingml/2006/picture">
+                <pic:pic xmlns:pic="http://schemas.openxmlformats.org/drawingml/2006/picture">
+                  <pic:nvPicPr>
+                    <pic:cNvPr id="0" name="Picture 10"/>
+                    <pic:cNvPicPr>
+                      <a:picLocks noChangeAspect="1" noChangeArrowheads="1"/>
+                    </pic:cNvPicPr>
+                  </pic:nvPicPr>
+                  <pic:blipFill>
+                    <a:blip r:embed="rId22">
+                      <a:extLst>
+                        <a:ext uri="{28A0092B-C50C-407E-A947-70E740481C1C}">
+                          <a14:useLocalDpi xmlns:a14="http://schemas.microsoft.com/office/drawing/2010/main" val="0"/>
+                        </a:ext>
+                      </a:extLst>
+                    </a:blip>
+                    <a:srcRect/>
+                    <a:stretch>
+                      <a:fillRect/>
+                    </a:stretch>
+                  </pic:blipFill>
+                  <pic:spPr bwMode="auto">
+                    <a:xfrm>
+                      <a:off x="0" y="0"/>
+                      <a:ext cx="5575935" cy="3896360"/>
+                    </a:xfrm>
+                    <a:prstGeom prst="rect">
+                      <a:avLst/>
+                    </a:prstGeom>
+                    <a:noFill/>
+                    <a:ln>
+                      <a:noFill/>
+                    </a:ln>
+                  </pic:spPr>
+                </pic:pic>
+              </a:graphicData>
+            </a:graphic>
+          </wp:inline>
+        </w:drawing>
+      </w:r>
+    </w:p>
+    <w:p>
+      <w:pPr>
+        <w:pStyle w:val="ListParagraph"/>
+        <w:numPr>
+          <w:ilvl w:val="1"/>
+          <w:numId w:val="26"/>
+        </w:numPr>
+        <w:spacing w:line="360" w:lineRule="auto"/>
+        <w:rPr>
+          <w:rFonts w:asciiTheme="majorHAnsi" w:hAnsiTheme="majorHAnsi" w:cstheme="majorHAnsi"/>
+          <w:sz w:val="28"/>
+          <w:szCs w:val="28"/>
+          <w:lang w:val="en-US"/>
+        </w:rPr>
+      </w:pPr>
+      <w:r>
+        <w:rPr>
+          <w:rFonts w:asciiTheme="majorHAnsi" w:hAnsiTheme="majorHAnsi" w:cstheme="majorHAnsi"/>
+          <w:sz w:val="28"/>
+          <w:szCs w:val="28"/>
+          <w:lang w:val="en-US"/>
+        </w:rPr>
+        <w:t>Khi đăng ký hệ thống sẽ kiểm tra tên đăng nhập đã tồn tại trong database hay chưa, nếu tồn tại thì thông báo lỗi.</w:t>
+      </w:r>
+    </w:p>
+    <w:p>
+      <w:pPr>
+        <w:spacing w:line="360" w:lineRule="auto"/>
+        <w:jc w:val="center"/>
+        <w:rPr>
+          <w:rFonts w:asciiTheme="majorHAnsi" w:hAnsiTheme="majorHAnsi" w:cstheme="majorHAnsi"/>
+          <w:sz w:val="28"/>
+          <w:szCs w:val="28"/>
+          <w:lang w:val="en-US"/>
+        </w:rPr>
+      </w:pPr>
+      <w:r>
+        <w:rPr>
+          <w:rFonts w:asciiTheme="majorHAnsi" w:hAnsiTheme="majorHAnsi" w:cstheme="majorHAnsi"/>
+          <w:noProof/>
+          <w:sz w:val="28"/>
+          <w:szCs w:val="28"/>
+          <w:lang w:eastAsia="vi-VN"/>
+        </w:rPr>
+        <w:lastRenderedPageBreak/>
+        <w:drawing>
+          <wp:inline distT="0" distB="0" distL="0" distR="0">
+            <wp:extent cx="5575935" cy="3896360"/>
+            <wp:effectExtent l="0" t="0" r="5715" b="8890"/>
+            <wp:docPr id="24" name="Picture 24"/>
+            <wp:cNvGraphicFramePr>
+              <a:graphicFrameLocks xmlns:a="http://schemas.openxmlformats.org/drawingml/2006/main" noChangeAspect="1"/>
+            </wp:cNvGraphicFramePr>
+            <a:graphic xmlns:a="http://schemas.openxmlformats.org/drawingml/2006/main">
+              <a:graphicData uri="http://schemas.openxmlformats.org/drawingml/2006/picture">
+                <pic:pic xmlns:pic="http://schemas.openxmlformats.org/drawingml/2006/picture">
+                  <pic:nvPicPr>
+                    <pic:cNvPr id="0" name="Picture 9"/>
+                    <pic:cNvPicPr>
+                      <a:picLocks noChangeAspect="1" noChangeArrowheads="1"/>
+                    </pic:cNvPicPr>
+                  </pic:nvPicPr>
+                  <pic:blipFill>
+                    <a:blip r:embed="rId23">
+                      <a:extLst>
+                        <a:ext uri="{28A0092B-C50C-407E-A947-70E740481C1C}">
+                          <a14:useLocalDpi xmlns:a14="http://schemas.microsoft.com/office/drawing/2010/main" val="0"/>
+                        </a:ext>
+                      </a:extLst>
+                    </a:blip>
+                    <a:srcRect/>
+                    <a:stretch>
+                      <a:fillRect/>
+                    </a:stretch>
+                  </pic:blipFill>
+                  <pic:spPr bwMode="auto">
+                    <a:xfrm>
+                      <a:off x="0" y="0"/>
+                      <a:ext cx="5575935" cy="3896360"/>
+                    </a:xfrm>
+                    <a:prstGeom prst="rect">
+                      <a:avLst/>
+                    </a:prstGeom>
+                    <a:noFill/>
+                    <a:ln>
+                      <a:noFill/>
+                    </a:ln>
+                  </pic:spPr>
+                </pic:pic>
+              </a:graphicData>
+            </a:graphic>
+          </wp:inline>
+        </w:drawing>
+      </w:r>
+    </w:p>
+    <w:p>
+      <w:pPr>
+        <w:pStyle w:val="ListParagraph"/>
+        <w:numPr>
+          <w:ilvl w:val="0"/>
+          <w:numId w:val="22"/>
+        </w:numPr>
+        <w:spacing w:line="360" w:lineRule="auto"/>
+        <w:rPr>
+          <w:rFonts w:asciiTheme="majorHAnsi" w:hAnsiTheme="majorHAnsi" w:cstheme="majorHAnsi"/>
+          <w:sz w:val="28"/>
+          <w:szCs w:val="28"/>
+          <w:lang w:val="en-US"/>
+        </w:rPr>
+      </w:pPr>
+      <w:r>
+        <w:rPr>
+          <w:rFonts w:asciiTheme="majorHAnsi" w:hAnsiTheme="majorHAnsi" w:cstheme="majorHAnsi"/>
+          <w:sz w:val="28"/>
+          <w:szCs w:val="28"/>
+          <w:lang w:val="en-US"/>
+        </w:rPr>
+        <w:t>Đăng nhập</w:t>
+      </w:r>
     </w:p>
     <w:sectPr>
-      <w:headerReference w:type="default" r:id="rId22"/>
-      <w:footerReference w:type="default" r:id="rId23"/>
+      <w:headerReference w:type="default" r:id="rId24"/>
+      <w:footerReference w:type="default" r:id="rId25"/>
       <w:pgSz w:w="11906" w:h="16838"/>
       <w:pgMar w:top="1418" w:right="1134" w:bottom="1418" w:left="1985" w:header="567" w:footer="567" w:gutter="0"/>
       <w:pgNumType w:fmt="numberInDash"/>
@@ -6058,7 +6413,7 @@
         <w:szCs w:val="28"/>
         <w:lang w:val="en-US"/>
       </w:rPr>
-      <w:t>- 15 -</w:t>
+      <w:t>- 13 -</w:t>
     </w:r>
     <w:r>
       <w:rPr>
@@ -7731,6 +8086,119 @@
     </w:lvl>
   </w:abstractNum>
   <w:abstractNum w:abstractNumId="15">
+    <w:nsid w:val="606E2A66"/>
+    <w:multiLevelType w:val="hybridMultilevel"/>
+    <w:tmpl w:val="677EBEC4"/>
+    <w:lvl w:ilvl="0" w:tplc="00E6B15A">
+      <w:start w:val="1"/>
+      <w:numFmt w:val="bullet"/>
+      <w:lvlText w:val=""/>
+      <w:lvlJc w:val="left"/>
+      <w:pPr>
+        <w:ind w:left="720" w:hanging="360"/>
+      </w:pPr>
+      <w:rPr>
+        <w:rFonts w:ascii="Wingdings" w:hAnsi="Wingdings" w:hint="default"/>
+      </w:rPr>
+    </w:lvl>
+    <w:lvl w:ilvl="1" w:tplc="042A0003">
+      <w:start w:val="1"/>
+      <w:numFmt w:val="bullet"/>
+      <w:lvlText w:val="o"/>
+      <w:lvlJc w:val="left"/>
+      <w:pPr>
+        <w:ind w:left="1440" w:hanging="360"/>
+      </w:pPr>
+      <w:rPr>
+        <w:rFonts w:ascii="Courier New" w:hAnsi="Courier New" w:cs="Courier New" w:hint="default"/>
+      </w:rPr>
+    </w:lvl>
+    <w:lvl w:ilvl="2" w:tplc="042A0005" w:tentative="1">
+      <w:start w:val="1"/>
+      <w:numFmt w:val="bullet"/>
+      <w:lvlText w:val=""/>
+      <w:lvlJc w:val="left"/>
+      <w:pPr>
+        <w:ind w:left="2160" w:hanging="360"/>
+      </w:pPr>
+      <w:rPr>
+        <w:rFonts w:ascii="Wingdings" w:hAnsi="Wingdings" w:hint="default"/>
+      </w:rPr>
+    </w:lvl>
+    <w:lvl w:ilvl="3" w:tplc="042A0001" w:tentative="1">
+      <w:start w:val="1"/>
+      <w:numFmt w:val="bullet"/>
+      <w:lvlText w:val=""/>
+      <w:lvlJc w:val="left"/>
+      <w:pPr>
+        <w:ind w:left="2880" w:hanging="360"/>
+      </w:pPr>
+      <w:rPr>
+        <w:rFonts w:ascii="Symbol" w:hAnsi="Symbol" w:hint="default"/>
+      </w:rPr>
+    </w:lvl>
+    <w:lvl w:ilvl="4" w:tplc="042A0003" w:tentative="1">
+      <w:start w:val="1"/>
+      <w:numFmt w:val="bullet"/>
+      <w:lvlText w:val="o"/>
+      <w:lvlJc w:val="left"/>
+      <w:pPr>
+        <w:ind w:left="3600" w:hanging="360"/>
+      </w:pPr>
+      <w:rPr>
+        <w:rFonts w:ascii="Courier New" w:hAnsi="Courier New" w:cs="Courier New" w:hint="default"/>
+      </w:rPr>
+    </w:lvl>
+    <w:lvl w:ilvl="5" w:tplc="042A0005" w:tentative="1">
+      <w:start w:val="1"/>
+      <w:numFmt w:val="bullet"/>
+      <w:lvlText w:val=""/>
+      <w:lvlJc w:val="left"/>
+      <w:pPr>
+        <w:ind w:left="4320" w:hanging="360"/>
+      </w:pPr>
+      <w:rPr>
+        <w:rFonts w:ascii="Wingdings" w:hAnsi="Wingdings" w:hint="default"/>
+      </w:rPr>
+    </w:lvl>
+    <w:lvl w:ilvl="6" w:tplc="042A0001" w:tentative="1">
+      <w:start w:val="1"/>
+      <w:numFmt w:val="bullet"/>
+      <w:lvlText w:val=""/>
+      <w:lvlJc w:val="left"/>
+      <w:pPr>
+        <w:ind w:left="5040" w:hanging="360"/>
+      </w:pPr>
+      <w:rPr>
+        <w:rFonts w:ascii="Symbol" w:hAnsi="Symbol" w:hint="default"/>
+      </w:rPr>
+    </w:lvl>
+    <w:lvl w:ilvl="7" w:tplc="042A0003" w:tentative="1">
+      <w:start w:val="1"/>
+      <w:numFmt w:val="bullet"/>
+      <w:lvlText w:val="o"/>
+      <w:lvlJc w:val="left"/>
+      <w:pPr>
+        <w:ind w:left="5760" w:hanging="360"/>
+      </w:pPr>
+      <w:rPr>
+        <w:rFonts w:ascii="Courier New" w:hAnsi="Courier New" w:cs="Courier New" w:hint="default"/>
+      </w:rPr>
+    </w:lvl>
+    <w:lvl w:ilvl="8" w:tplc="042A0005" w:tentative="1">
+      <w:start w:val="1"/>
+      <w:numFmt w:val="bullet"/>
+      <w:lvlText w:val=""/>
+      <w:lvlJc w:val="left"/>
+      <w:pPr>
+        <w:ind w:left="6480" w:hanging="360"/>
+      </w:pPr>
+      <w:rPr>
+        <w:rFonts w:ascii="Wingdings" w:hAnsi="Wingdings" w:hint="default"/>
+      </w:rPr>
+    </w:lvl>
+  </w:abstractNum>
+  <w:abstractNum w:abstractNumId="16">
     <w:nsid w:val="63631493"/>
     <w:multiLevelType w:val="hybridMultilevel"/>
     <w:tmpl w:val="E7902562"/>
@@ -7843,7 +8311,120 @@
       </w:rPr>
     </w:lvl>
   </w:abstractNum>
-  <w:abstractNum w:abstractNumId="16">
+  <w:abstractNum w:abstractNumId="17">
+    <w:nsid w:val="644D2B30"/>
+    <w:multiLevelType w:val="hybridMultilevel"/>
+    <w:tmpl w:val="3760F0FC"/>
+    <w:lvl w:ilvl="0" w:tplc="042A000B">
+      <w:start w:val="1"/>
+      <w:numFmt w:val="bullet"/>
+      <w:lvlText w:val=""/>
+      <w:lvlJc w:val="left"/>
+      <w:pPr>
+        <w:ind w:left="1440" w:hanging="360"/>
+      </w:pPr>
+      <w:rPr>
+        <w:rFonts w:ascii="Wingdings" w:hAnsi="Wingdings" w:hint="default"/>
+      </w:rPr>
+    </w:lvl>
+    <w:lvl w:ilvl="1" w:tplc="042A0003" w:tentative="1">
+      <w:start w:val="1"/>
+      <w:numFmt w:val="bullet"/>
+      <w:lvlText w:val="o"/>
+      <w:lvlJc w:val="left"/>
+      <w:pPr>
+        <w:ind w:left="2160" w:hanging="360"/>
+      </w:pPr>
+      <w:rPr>
+        <w:rFonts w:ascii="Courier New" w:hAnsi="Courier New" w:cs="Courier New" w:hint="default"/>
+      </w:rPr>
+    </w:lvl>
+    <w:lvl w:ilvl="2" w:tplc="042A0005" w:tentative="1">
+      <w:start w:val="1"/>
+      <w:numFmt w:val="bullet"/>
+      <w:lvlText w:val=""/>
+      <w:lvlJc w:val="left"/>
+      <w:pPr>
+        <w:ind w:left="2880" w:hanging="360"/>
+      </w:pPr>
+      <w:rPr>
+        <w:rFonts w:ascii="Wingdings" w:hAnsi="Wingdings" w:hint="default"/>
+      </w:rPr>
+    </w:lvl>
+    <w:lvl w:ilvl="3" w:tplc="042A0001" w:tentative="1">
+      <w:start w:val="1"/>
+      <w:numFmt w:val="bullet"/>
+      <w:lvlText w:val=""/>
+      <w:lvlJc w:val="left"/>
+      <w:pPr>
+        <w:ind w:left="3600" w:hanging="360"/>
+      </w:pPr>
+      <w:rPr>
+        <w:rFonts w:ascii="Symbol" w:hAnsi="Symbol" w:hint="default"/>
+      </w:rPr>
+    </w:lvl>
+    <w:lvl w:ilvl="4" w:tplc="042A0003" w:tentative="1">
+      <w:start w:val="1"/>
+      <w:numFmt w:val="bullet"/>
+      <w:lvlText w:val="o"/>
+      <w:lvlJc w:val="left"/>
+      <w:pPr>
+        <w:ind w:left="4320" w:hanging="360"/>
+      </w:pPr>
+      <w:rPr>
+        <w:rFonts w:ascii="Courier New" w:hAnsi="Courier New" w:cs="Courier New" w:hint="default"/>
+      </w:rPr>
+    </w:lvl>
+    <w:lvl w:ilvl="5" w:tplc="042A0005" w:tentative="1">
+      <w:start w:val="1"/>
+      <w:numFmt w:val="bullet"/>
+      <w:lvlText w:val=""/>
+      <w:lvlJc w:val="left"/>
+      <w:pPr>
+        <w:ind w:left="5040" w:hanging="360"/>
+      </w:pPr>
+      <w:rPr>
+        <w:rFonts w:ascii="Wingdings" w:hAnsi="Wingdings" w:hint="default"/>
+      </w:rPr>
+    </w:lvl>
+    <w:lvl w:ilvl="6" w:tplc="042A0001" w:tentative="1">
+      <w:start w:val="1"/>
+      <w:numFmt w:val="bullet"/>
+      <w:lvlText w:val=""/>
+      <w:lvlJc w:val="left"/>
+      <w:pPr>
+        <w:ind w:left="5760" w:hanging="360"/>
+      </w:pPr>
+      <w:rPr>
+        <w:rFonts w:ascii="Symbol" w:hAnsi="Symbol" w:hint="default"/>
+      </w:rPr>
+    </w:lvl>
+    <w:lvl w:ilvl="7" w:tplc="042A0003" w:tentative="1">
+      <w:start w:val="1"/>
+      <w:numFmt w:val="bullet"/>
+      <w:lvlText w:val="o"/>
+      <w:lvlJc w:val="left"/>
+      <w:pPr>
+        <w:ind w:left="6480" w:hanging="360"/>
+      </w:pPr>
+      <w:rPr>
+        <w:rFonts w:ascii="Courier New" w:hAnsi="Courier New" w:cs="Courier New" w:hint="default"/>
+      </w:rPr>
+    </w:lvl>
+    <w:lvl w:ilvl="8" w:tplc="042A0005" w:tentative="1">
+      <w:start w:val="1"/>
+      <w:numFmt w:val="bullet"/>
+      <w:lvlText w:val=""/>
+      <w:lvlJc w:val="left"/>
+      <w:pPr>
+        <w:ind w:left="7200" w:hanging="360"/>
+      </w:pPr>
+      <w:rPr>
+        <w:rFonts w:ascii="Wingdings" w:hAnsi="Wingdings" w:hint="default"/>
+      </w:rPr>
+    </w:lvl>
+  </w:abstractNum>
+  <w:abstractNum w:abstractNumId="18">
     <w:nsid w:val="6467101C"/>
     <w:multiLevelType w:val="hybridMultilevel"/>
     <w:tmpl w:val="810AF3AC"/>
@@ -7956,7 +8537,7 @@
       </w:rPr>
     </w:lvl>
   </w:abstractNum>
-  <w:abstractNum w:abstractNumId="17">
+  <w:abstractNum w:abstractNumId="19">
     <w:nsid w:val="64DF7EF0"/>
     <w:multiLevelType w:val="hybridMultilevel"/>
     <w:tmpl w:val="3476EF2A"/>
@@ -8069,7 +8650,7 @@
       </w:rPr>
     </w:lvl>
   </w:abstractNum>
-  <w:abstractNum w:abstractNumId="18">
+  <w:abstractNum w:abstractNumId="20">
     <w:nsid w:val="67712AC0"/>
     <w:multiLevelType w:val="hybridMultilevel"/>
     <w:tmpl w:val="72D00734"/>
@@ -8182,7 +8763,7 @@
       </w:rPr>
     </w:lvl>
   </w:abstractNum>
-  <w:abstractNum w:abstractNumId="19">
+  <w:abstractNum w:abstractNumId="21">
     <w:nsid w:val="678D5D8A"/>
     <w:multiLevelType w:val="hybridMultilevel"/>
     <w:tmpl w:val="60F29DB2"/>
@@ -8271,7 +8852,7 @@
       </w:pPr>
     </w:lvl>
   </w:abstractNum>
-  <w:abstractNum w:abstractNumId="20">
+  <w:abstractNum w:abstractNumId="22">
     <w:nsid w:val="6B740511"/>
     <w:multiLevelType w:val="hybridMultilevel"/>
     <w:tmpl w:val="270EAF82"/>
@@ -8384,7 +8965,120 @@
       </w:rPr>
     </w:lvl>
   </w:abstractNum>
-  <w:abstractNum w:abstractNumId="21">
+  <w:abstractNum w:abstractNumId="23">
+    <w:nsid w:val="768E0579"/>
+    <w:multiLevelType w:val="hybridMultilevel"/>
+    <w:tmpl w:val="652E2070"/>
+    <w:lvl w:ilvl="0" w:tplc="00E6B15A">
+      <w:start w:val="1"/>
+      <w:numFmt w:val="bullet"/>
+      <w:lvlText w:val=""/>
+      <w:lvlJc w:val="left"/>
+      <w:pPr>
+        <w:ind w:left="720" w:hanging="360"/>
+      </w:pPr>
+      <w:rPr>
+        <w:rFonts w:ascii="Wingdings" w:hAnsi="Wingdings" w:hint="default"/>
+      </w:rPr>
+    </w:lvl>
+    <w:lvl w:ilvl="1" w:tplc="042A0009">
+      <w:start w:val="1"/>
+      <w:numFmt w:val="bullet"/>
+      <w:lvlText w:val=""/>
+      <w:lvlJc w:val="left"/>
+      <w:pPr>
+        <w:ind w:left="1440" w:hanging="360"/>
+      </w:pPr>
+      <w:rPr>
+        <w:rFonts w:ascii="Wingdings" w:hAnsi="Wingdings" w:hint="default"/>
+      </w:rPr>
+    </w:lvl>
+    <w:lvl w:ilvl="2" w:tplc="042A0005" w:tentative="1">
+      <w:start w:val="1"/>
+      <w:numFmt w:val="bullet"/>
+      <w:lvlText w:val=""/>
+      <w:lvlJc w:val="left"/>
+      <w:pPr>
+        <w:ind w:left="2160" w:hanging="360"/>
+      </w:pPr>
+      <w:rPr>
+        <w:rFonts w:ascii="Wingdings" w:hAnsi="Wingdings" w:hint="default"/>
+      </w:rPr>
+    </w:lvl>
+    <w:lvl w:ilvl="3" w:tplc="042A0001" w:tentative="1">
+      <w:start w:val="1"/>
+      <w:numFmt w:val="bullet"/>
+      <w:lvlText w:val=""/>
+      <w:lvlJc w:val="left"/>
+      <w:pPr>
+        <w:ind w:left="2880" w:hanging="360"/>
+      </w:pPr>
+      <w:rPr>
+        <w:rFonts w:ascii="Symbol" w:hAnsi="Symbol" w:hint="default"/>
+      </w:rPr>
+    </w:lvl>
+    <w:lvl w:ilvl="4" w:tplc="042A0003" w:tentative="1">
+      <w:start w:val="1"/>
+      <w:numFmt w:val="bullet"/>
+      <w:lvlText w:val="o"/>
+      <w:lvlJc w:val="left"/>
+      <w:pPr>
+        <w:ind w:left="3600" w:hanging="360"/>
+      </w:pPr>
+      <w:rPr>
+        <w:rFonts w:ascii="Courier New" w:hAnsi="Courier New" w:cs="Courier New" w:hint="default"/>
+      </w:rPr>
+    </w:lvl>
+    <w:lvl w:ilvl="5" w:tplc="042A0005" w:tentative="1">
+      <w:start w:val="1"/>
+      <w:numFmt w:val="bullet"/>
+      <w:lvlText w:val=""/>
+      <w:lvlJc w:val="left"/>
+      <w:pPr>
+        <w:ind w:left="4320" w:hanging="360"/>
+      </w:pPr>
+      <w:rPr>
+        <w:rFonts w:ascii="Wingdings" w:hAnsi="Wingdings" w:hint="default"/>
+      </w:rPr>
+    </w:lvl>
+    <w:lvl w:ilvl="6" w:tplc="042A0001" w:tentative="1">
+      <w:start w:val="1"/>
+      <w:numFmt w:val="bullet"/>
+      <w:lvlText w:val=""/>
+      <w:lvlJc w:val="left"/>
+      <w:pPr>
+        <w:ind w:left="5040" w:hanging="360"/>
+      </w:pPr>
+      <w:rPr>
+        <w:rFonts w:ascii="Symbol" w:hAnsi="Symbol" w:hint="default"/>
+      </w:rPr>
+    </w:lvl>
+    <w:lvl w:ilvl="7" w:tplc="042A0003" w:tentative="1">
+      <w:start w:val="1"/>
+      <w:numFmt w:val="bullet"/>
+      <w:lvlText w:val="o"/>
+      <w:lvlJc w:val="left"/>
+      <w:pPr>
+        <w:ind w:left="5760" w:hanging="360"/>
+      </w:pPr>
+      <w:rPr>
+        <w:rFonts w:ascii="Courier New" w:hAnsi="Courier New" w:cs="Courier New" w:hint="default"/>
+      </w:rPr>
+    </w:lvl>
+    <w:lvl w:ilvl="8" w:tplc="042A0005" w:tentative="1">
+      <w:start w:val="1"/>
+      <w:numFmt w:val="bullet"/>
+      <w:lvlText w:val=""/>
+      <w:lvlJc w:val="left"/>
+      <w:pPr>
+        <w:ind w:left="6480" w:hanging="360"/>
+      </w:pPr>
+      <w:rPr>
+        <w:rFonts w:ascii="Wingdings" w:hAnsi="Wingdings" w:hint="default"/>
+      </w:rPr>
+    </w:lvl>
+  </w:abstractNum>
+  <w:abstractNum w:abstractNumId="24">
     <w:nsid w:val="77FE0E6A"/>
     <w:multiLevelType w:val="hybridMultilevel"/>
     <w:tmpl w:val="A7E0ACBA"/>
@@ -8473,7 +9167,120 @@
       </w:pPr>
     </w:lvl>
   </w:abstractNum>
-  <w:abstractNum w:abstractNumId="22">
+  <w:abstractNum w:abstractNumId="25">
+    <w:nsid w:val="78E2587E"/>
+    <w:multiLevelType w:val="hybridMultilevel"/>
+    <w:tmpl w:val="36025DA8"/>
+    <w:lvl w:ilvl="0" w:tplc="042A000B">
+      <w:start w:val="1"/>
+      <w:numFmt w:val="bullet"/>
+      <w:lvlText w:val=""/>
+      <w:lvlJc w:val="left"/>
+      <w:pPr>
+        <w:ind w:left="1440" w:hanging="360"/>
+      </w:pPr>
+      <w:rPr>
+        <w:rFonts w:ascii="Wingdings" w:hAnsi="Wingdings" w:hint="default"/>
+      </w:rPr>
+    </w:lvl>
+    <w:lvl w:ilvl="1" w:tplc="042A0003" w:tentative="1">
+      <w:start w:val="1"/>
+      <w:numFmt w:val="bullet"/>
+      <w:lvlText w:val="o"/>
+      <w:lvlJc w:val="left"/>
+      <w:pPr>
+        <w:ind w:left="2160" w:hanging="360"/>
+      </w:pPr>
+      <w:rPr>
+        <w:rFonts w:ascii="Courier New" w:hAnsi="Courier New" w:cs="Courier New" w:hint="default"/>
+      </w:rPr>
+    </w:lvl>
+    <w:lvl w:ilvl="2" w:tplc="042A0005" w:tentative="1">
+      <w:start w:val="1"/>
+      <w:numFmt w:val="bullet"/>
+      <w:lvlText w:val=""/>
+      <w:lvlJc w:val="left"/>
+      <w:pPr>
+        <w:ind w:left="2880" w:hanging="360"/>
+      </w:pPr>
+      <w:rPr>
+        <w:rFonts w:ascii="Wingdings" w:hAnsi="Wingdings" w:hint="default"/>
+      </w:rPr>
+    </w:lvl>
+    <w:lvl w:ilvl="3" w:tplc="042A0001" w:tentative="1">
+      <w:start w:val="1"/>
+      <w:numFmt w:val="bullet"/>
+      <w:lvlText w:val=""/>
+      <w:lvlJc w:val="left"/>
+      <w:pPr>
+        <w:ind w:left="3600" w:hanging="360"/>
+      </w:pPr>
+      <w:rPr>
+        <w:rFonts w:ascii="Symbol" w:hAnsi="Symbol" w:hint="default"/>
+      </w:rPr>
+    </w:lvl>
+    <w:lvl w:ilvl="4" w:tplc="042A0003" w:tentative="1">
+      <w:start w:val="1"/>
+      <w:numFmt w:val="bullet"/>
+      <w:lvlText w:val="o"/>
+      <w:lvlJc w:val="left"/>
+      <w:pPr>
+        <w:ind w:left="4320" w:hanging="360"/>
+      </w:pPr>
+      <w:rPr>
+        <w:rFonts w:ascii="Courier New" w:hAnsi="Courier New" w:cs="Courier New" w:hint="default"/>
+      </w:rPr>
+    </w:lvl>
+    <w:lvl w:ilvl="5" w:tplc="042A0005" w:tentative="1">
+      <w:start w:val="1"/>
+      <w:numFmt w:val="bullet"/>
+      <w:lvlText w:val=""/>
+      <w:lvlJc w:val="left"/>
+      <w:pPr>
+        <w:ind w:left="5040" w:hanging="360"/>
+      </w:pPr>
+      <w:rPr>
+        <w:rFonts w:ascii="Wingdings" w:hAnsi="Wingdings" w:hint="default"/>
+      </w:rPr>
+    </w:lvl>
+    <w:lvl w:ilvl="6" w:tplc="042A0001" w:tentative="1">
+      <w:start w:val="1"/>
+      <w:numFmt w:val="bullet"/>
+      <w:lvlText w:val=""/>
+      <w:lvlJc w:val="left"/>
+      <w:pPr>
+        <w:ind w:left="5760" w:hanging="360"/>
+      </w:pPr>
+      <w:rPr>
+        <w:rFonts w:ascii="Symbol" w:hAnsi="Symbol" w:hint="default"/>
+      </w:rPr>
+    </w:lvl>
+    <w:lvl w:ilvl="7" w:tplc="042A0003" w:tentative="1">
+      <w:start w:val="1"/>
+      <w:numFmt w:val="bullet"/>
+      <w:lvlText w:val="o"/>
+      <w:lvlJc w:val="left"/>
+      <w:pPr>
+        <w:ind w:left="6480" w:hanging="360"/>
+      </w:pPr>
+      <w:rPr>
+        <w:rFonts w:ascii="Courier New" w:hAnsi="Courier New" w:cs="Courier New" w:hint="default"/>
+      </w:rPr>
+    </w:lvl>
+    <w:lvl w:ilvl="8" w:tplc="042A0005" w:tentative="1">
+      <w:start w:val="1"/>
+      <w:numFmt w:val="bullet"/>
+      <w:lvlText w:val=""/>
+      <w:lvlJc w:val="left"/>
+      <w:pPr>
+        <w:ind w:left="7200" w:hanging="360"/>
+      </w:pPr>
+      <w:rPr>
+        <w:rFonts w:ascii="Wingdings" w:hAnsi="Wingdings" w:hint="default"/>
+      </w:rPr>
+    </w:lvl>
+  </w:abstractNum>
+  <w:abstractNum w:abstractNumId="26">
     <w:nsid w:val="79BC7F2A"/>
     <w:multiLevelType w:val="hybridMultilevel"/>
     <w:tmpl w:val="069027D4"/>
@@ -8575,25 +9382,25 @@
     <w:abstractNumId w:val="11"/>
   </w:num>
   <w:num w:numId="5">
-    <w:abstractNumId w:val="18"/>
+    <w:abstractNumId w:val="20"/>
   </w:num>
   <w:num w:numId="6">
-    <w:abstractNumId w:val="20"/>
+    <w:abstractNumId w:val="22"/>
   </w:num>
   <w:num w:numId="7">
     <w:abstractNumId w:val="5"/>
   </w:num>
   <w:num w:numId="8">
-    <w:abstractNumId w:val="21"/>
+    <w:abstractNumId w:val="24"/>
   </w:num>
   <w:num w:numId="9">
-    <w:abstractNumId w:val="16"/>
+    <w:abstractNumId w:val="18"/>
   </w:num>
   <w:num w:numId="10">
-    <w:abstractNumId w:val="22"/>
+    <w:abstractNumId w:val="26"/>
   </w:num>
   <w:num w:numId="11">
-    <w:abstractNumId w:val="19"/>
+    <w:abstractNumId w:val="21"/>
   </w:num>
   <w:num w:numId="12">
     <w:abstractNumId w:val="13"/>
@@ -8602,10 +9409,10 @@
     <w:abstractNumId w:val="14"/>
   </w:num>
   <w:num w:numId="14">
-    <w:abstractNumId w:val="15"/>
+    <w:abstractNumId w:val="16"/>
   </w:num>
   <w:num w:numId="15">
-    <w:abstractNumId w:val="17"/>
+    <w:abstractNumId w:val="19"/>
   </w:num>
   <w:num w:numId="16">
     <w:abstractNumId w:val="9"/>
@@ -8630,6 +9437,18 @@
   </w:num>
   <w:num w:numId="23">
     <w:abstractNumId w:val="8"/>
+  </w:num>
+  <w:num w:numId="24">
+    <w:abstractNumId w:val="17"/>
+  </w:num>
+  <w:num w:numId="25">
+    <w:abstractNumId w:val="15"/>
+  </w:num>
+  <w:num w:numId="26">
+    <w:abstractNumId w:val="23"/>
+  </w:num>
+  <w:num w:numId="27">
+    <w:abstractNumId w:val="25"/>
   </w:num>
 </w:numbering>
 </file>
@@ -12848,7 +13667,7 @@
 </file>
 
 <file path=customXml/itemProps1.xml><?xml version="1.0" encoding="utf-8"?>
-<ds:datastoreItem xmlns:ds="http://schemas.openxmlformats.org/officeDocument/2006/customXml" ds:itemID="{71B921BF-EEE4-4493-9EE1-6240071EEAF7}">
+<ds:datastoreItem xmlns:ds="http://schemas.openxmlformats.org/officeDocument/2006/customXml" ds:itemID="{F560A394-B0BB-420F-B181-75AB945898FE}">
   <ds:schemaRefs>
     <ds:schemaRef ds:uri="http://schemas.openxmlformats.org/officeDocument/2006/bibliography"/>
   </ds:schemaRefs>

</xml_diff>